<commit_message>
recompile intro and TVM
</commit_message>
<xml_diff>
--- a/public/slides/03-slide/Breakout Assignment Excel Activity.docx
+++ b/public/slides/03-slide/Breakout Assignment Excel Activity.docx
@@ -6,63 +6,75 @@
       <w:r>
         <w:t>Breakout Assignment</w:t>
       </w:r>
+    </w:p>
+    <w:p>
+      <w:r>
+        <w:t>You are the CFO of a company (congrats!) and your first order of business is to evaluate a project by appraising its NPV. Attached is a document to help you organize your data and arrive at the conclusion.</w:t>
+      </w:r>
+    </w:p>
+    <w:p>
+      <w:r>
+        <w:t xml:space="preserve">The appropriate formulae were just discussed in class and are available to you via the course website slides. </w:t>
+      </w:r>
+    </w:p>
+    <w:p>
+      <w:r>
+        <w:t>The project is to run a production line of heavy machinery components and requires an investment into equipment</w:t>
+      </w:r>
+      <w:r>
+        <w:t xml:space="preserve"> upgrades that costs $500,000</w:t>
+      </w:r>
+      <w:r>
+        <w:t xml:space="preserve"> and will be subject to depreciation</w:t>
+      </w:r>
+      <w:r>
+        <w:t xml:space="preserve"> of 20</w:t>
+      </w:r>
+      <w:r>
+        <w:t>%</w:t>
+      </w:r>
+      <w:r>
+        <w:t xml:space="preserve"> CCA rate</w:t>
+      </w:r>
+      <w:r>
+        <w:t>. The equipment will last longer than the life of the project</w:t>
+      </w:r>
+      <w:r>
+        <w:t xml:space="preserve"> and will be used by the company for future projects. For purpose of project NPV we can assume the salvage value of the equipment at the end of the project is equal to its UCC. </w:t>
+      </w:r>
+      <w:r>
+        <w:t>The project’s lifespan is projected to be 3 years</w:t>
+      </w:r>
+      <w:r>
+        <w:t>. The project will be full financed by shareholders so there will not be any debt financing.</w:t>
+      </w:r>
+    </w:p>
+    <w:p>
+      <w:r>
+        <w:t>It i</w:t>
+      </w:r>
+      <w:r>
+        <w:t xml:space="preserve">s projected that there will be </w:t>
+      </w:r>
+      <w:r>
+        <w:t>8</w:t>
+      </w:r>
+      <w:r>
+        <w:t xml:space="preserve"> units sold in year 1, </w:t>
+      </w:r>
+      <w:r>
+        <w:t>9</w:t>
+      </w:r>
+      <w:r>
+        <w:t xml:space="preserve"> in year 2, and 1</w:t>
+      </w:r>
+      <w:r>
+        <w:t xml:space="preserve">0 </w:t>
+      </w:r>
       <w:bookmarkStart w:id="0" w:name="_GoBack"/>
       <w:bookmarkEnd w:id="0"/>
-    </w:p>
-    <w:p>
-      <w:r>
-        <w:t>You are the CFO of a company (congrats!) and your first order of business is to evaluate a project by appraising its NPV. Attached is a document to help you organize your data and arrive at the conclusion.</w:t>
-      </w:r>
-    </w:p>
-    <w:p>
-      <w:r>
-        <w:t xml:space="preserve">The appropriate formulae were just discussed in class and are available to you via the course website slides. </w:t>
-      </w:r>
-    </w:p>
-    <w:p>
-      <w:r>
-        <w:t>The project is to run a production line of heavy machinery components and requires an investment into equipment</w:t>
-      </w:r>
-      <w:r>
-        <w:t xml:space="preserve"> upgrades that costs $500,000</w:t>
-      </w:r>
-      <w:r>
-        <w:t xml:space="preserve"> and will be subject to depreciation</w:t>
-      </w:r>
-      <w:r>
-        <w:t xml:space="preserve"> of 20</w:t>
-      </w:r>
-      <w:r>
-        <w:t>%</w:t>
-      </w:r>
-      <w:r>
-        <w:t xml:space="preserve"> CCA rate</w:t>
-      </w:r>
-      <w:r>
-        <w:t xml:space="preserve">. The equipment will last longer than the life of the project so don’t worry about depreciation to zero or salvage value for this project NPV calculation. The project’s lifespan is projected to be 3 years before another modification will need to be made and </w:t>
-      </w:r>
-      <w:r>
-        <w:t xml:space="preserve">a separate </w:t>
-      </w:r>
-      <w:r>
-        <w:t>appraisal will n</w:t>
-      </w:r>
-      <w:r>
-        <w:t>eed to be conducted at that time (AKA don’t worry about anything beyond 3 years)</w:t>
-      </w:r>
-      <w:r>
-        <w:t xml:space="preserve">. </w:t>
-      </w:r>
-    </w:p>
-    <w:p>
-      <w:r>
-        <w:t>It i</w:t>
-      </w:r>
-      <w:r>
-        <w:t>s projected that there will be 10 units sold in year 1, 12 in year 2, and 16</w:t>
-      </w:r>
-      <w:r>
-        <w:t xml:space="preserve"> in y</w:t>
+      <w:r>
+        <w:t>in y</w:t>
       </w:r>
       <w:r>
         <w:t>ear 3. The price will start at $50,000</w:t>
@@ -241,6 +253,7 @@
     <w:lsdException w:name="HTML Sample" w:semiHidden="1" w:unhideWhenUsed="1"/>
     <w:lsdException w:name="HTML Typewriter" w:semiHidden="1" w:unhideWhenUsed="1"/>
     <w:lsdException w:name="HTML Variable" w:semiHidden="1" w:unhideWhenUsed="1"/>
+    <w:lsdException w:name="Normal Table" w:semiHidden="1" w:unhideWhenUsed="1"/>
     <w:lsdException w:name="annotation subject" w:semiHidden="1" w:unhideWhenUsed="1"/>
     <w:lsdException w:name="No List" w:semiHidden="1" w:unhideWhenUsed="1"/>
     <w:lsdException w:name="Outline List 1" w:semiHidden="1" w:unhideWhenUsed="1"/>
@@ -283,8 +296,11 @@
     <w:lsdException w:name="Table Contemporary" w:semiHidden="1" w:unhideWhenUsed="1"/>
     <w:lsdException w:name="Table Elegant" w:semiHidden="1" w:unhideWhenUsed="1"/>
     <w:lsdException w:name="Table Professional" w:semiHidden="1" w:unhideWhenUsed="1"/>
+    <w:lsdException w:name="Table Subtle 1" w:semiHidden="1" w:unhideWhenUsed="1"/>
     <w:lsdException w:name="Table Subtle 2" w:semiHidden="1" w:unhideWhenUsed="1"/>
     <w:lsdException w:name="Table Web 1" w:semiHidden="1" w:unhideWhenUsed="1"/>
+    <w:lsdException w:name="Table Web 2" w:semiHidden="1" w:unhideWhenUsed="1"/>
+    <w:lsdException w:name="Table Web 3" w:semiHidden="1" w:unhideWhenUsed="1"/>
     <w:lsdException w:name="Balloon Text" w:semiHidden="1" w:unhideWhenUsed="1"/>
     <w:lsdException w:name="Table Grid" w:uiPriority="39"/>
     <w:lsdException w:name="Table Theme" w:semiHidden="1" w:unhideWhenUsed="1"/>

</xml_diff>